<commit_message>
Finished model module descriptions
</commit_message>
<xml_diff>
--- a/doc/Chess_SoftwareSpec.docx
+++ b/doc/Chess_SoftwareSpec.docx
@@ -9,7 +9,6 @@
       <w:r>
         <w:rPr>
           <w:noProof/>
-          <w:lang w:eastAsia="ja-JP"/>
         </w:rPr>
         <w:drawing>
           <wp:inline distT="0" distB="0" distL="0" distR="0" wp14:anchorId="7368FFC5" wp14:editId="1E29264C">
@@ -67,7 +66,7 @@
         <w:pStyle w:val="Title"/>
         <w:jc w:val="center"/>
         <w:rPr>
-          <w:rFonts w:ascii="Cambria Math" w:hAnsi="Cambria Math" w:hint="eastAsia"/>
+          <w:rFonts w:ascii="Cambria Math" w:hAnsi="Cambria Math"/>
         </w:rPr>
       </w:pPr>
       <w:r>
@@ -151,8 +150,13 @@
       </w:r>
       <w:proofErr w:type="spellEnd"/>
       <w:r>
-        <w:t xml:space="preserve"> Chau</w:t>
-      </w:r>
+        <w:t xml:space="preserve"> </w:t>
+      </w:r>
+      <w:proofErr w:type="spellStart"/>
+      <w:r>
+        <w:t>Chau</w:t>
+      </w:r>
+      <w:proofErr w:type="spellEnd"/>
     </w:p>
     <w:p>
       <w:pPr>
@@ -775,7 +779,7 @@
                 <w:noProof/>
                 <w:webHidden/>
               </w:rPr>
-              <w:t>6</w:t>
+              <w:t>7</w:t>
             </w:r>
             <w:r>
               <w:rPr>
@@ -859,7 +863,7 @@
                 <w:noProof/>
                 <w:webHidden/>
               </w:rPr>
-              <w:t>6</w:t>
+              <w:t>7</w:t>
             </w:r>
             <w:r>
               <w:rPr>
@@ -943,7 +947,7 @@
                 <w:noProof/>
                 <w:webHidden/>
               </w:rPr>
-              <w:t>6</w:t>
+              <w:t>7</w:t>
             </w:r>
             <w:r>
               <w:rPr>
@@ -1027,7 +1031,7 @@
                 <w:noProof/>
                 <w:webHidden/>
               </w:rPr>
-              <w:t>6</w:t>
+              <w:t>7</w:t>
             </w:r>
             <w:r>
               <w:rPr>
@@ -1096,7 +1100,7 @@
                 <w:noProof/>
                 <w:webHidden/>
               </w:rPr>
-              <w:t>7</w:t>
+              <w:t>8</w:t>
             </w:r>
             <w:r>
               <w:rPr>
@@ -1180,7 +1184,7 @@
                 <w:noProof/>
                 <w:webHidden/>
               </w:rPr>
-              <w:t>7</w:t>
+              <w:t>8</w:t>
             </w:r>
             <w:r>
               <w:rPr>
@@ -1264,7 +1268,7 @@
                 <w:noProof/>
                 <w:webHidden/>
               </w:rPr>
-              <w:t>9</w:t>
+              <w:t>10</w:t>
             </w:r>
             <w:r>
               <w:rPr>
@@ -1348,7 +1352,7 @@
                 <w:noProof/>
                 <w:webHidden/>
               </w:rPr>
-              <w:t>13</w:t>
+              <w:t>15</w:t>
             </w:r>
             <w:r>
               <w:rPr>
@@ -1432,7 +1436,7 @@
                 <w:noProof/>
                 <w:webHidden/>
               </w:rPr>
-              <w:t>14</w:t>
+              <w:t>15</w:t>
             </w:r>
             <w:r>
               <w:rPr>
@@ -1501,7 +1505,7 @@
                 <w:noProof/>
                 <w:webHidden/>
               </w:rPr>
-              <w:t>15</w:t>
+              <w:t>17</w:t>
             </w:r>
             <w:r>
               <w:rPr>
@@ -1585,7 +1589,7 @@
                 <w:noProof/>
                 <w:webHidden/>
               </w:rPr>
-              <w:t>15</w:t>
+              <w:t>17</w:t>
             </w:r>
             <w:r>
               <w:rPr>
@@ -1669,7 +1673,7 @@
                 <w:noProof/>
                 <w:webHidden/>
               </w:rPr>
-              <w:t>15</w:t>
+              <w:t>17</w:t>
             </w:r>
             <w:r>
               <w:rPr>
@@ -1738,7 +1742,7 @@
                 <w:noProof/>
                 <w:webHidden/>
               </w:rPr>
-              <w:t>16</w:t>
+              <w:t>18</w:t>
             </w:r>
             <w:r>
               <w:rPr>
@@ -1807,7 +1811,7 @@
                 <w:noProof/>
                 <w:webHidden/>
               </w:rPr>
-              <w:t>16</w:t>
+              <w:t>18</w:t>
             </w:r>
             <w:r>
               <w:rPr>
@@ -1876,7 +1880,7 @@
                 <w:noProof/>
                 <w:webHidden/>
               </w:rPr>
-              <w:t>17</w:t>
+              <w:t>19</w:t>
             </w:r>
             <w:r>
               <w:rPr>
@@ -1926,17 +1930,19 @@
         <w:lastRenderedPageBreak/>
         <w:br w:type="page"/>
       </w:r>
+      <w:bookmarkStart w:id="0" w:name="_GoBack"/>
+      <w:bookmarkEnd w:id="0"/>
     </w:p>
     <w:p>
       <w:pPr>
         <w:pStyle w:val="Heading1"/>
       </w:pPr>
-      <w:bookmarkStart w:id="0" w:name="_Toc377973134"/>
+      <w:bookmarkStart w:id="1" w:name="_Toc377973134"/>
       <w:r>
         <w:lastRenderedPageBreak/>
         <w:t>Glossary</w:t>
       </w:r>
-      <w:bookmarkEnd w:id="0"/>
+      <w:bookmarkEnd w:id="1"/>
     </w:p>
     <w:p/>
     <w:p>
@@ -2069,7 +2075,7 @@
       <w:pPr>
         <w:pStyle w:val="Heading1"/>
       </w:pPr>
-      <w:bookmarkStart w:id="1" w:name="_Toc377973135"/>
+      <w:bookmarkStart w:id="2" w:name="_Toc377973135"/>
       <w:r>
         <w:lastRenderedPageBreak/>
         <w:t xml:space="preserve">1: </w:t>
@@ -2077,7 +2083,7 @@
       <w:r>
         <w:t>Software architecture overview</w:t>
       </w:r>
-      <w:bookmarkEnd w:id="1"/>
+      <w:bookmarkEnd w:id="2"/>
     </w:p>
     <w:p>
       <w:pPr>
@@ -2087,11 +2093,11 @@
           <w:numId w:val="13"/>
         </w:numPr>
       </w:pPr>
-      <w:bookmarkStart w:id="2" w:name="_Toc377973136"/>
+      <w:bookmarkStart w:id="3" w:name="_Toc377973136"/>
       <w:r>
         <w:t>Main data types and structures</w:t>
       </w:r>
-      <w:bookmarkEnd w:id="2"/>
+      <w:bookmarkEnd w:id="3"/>
     </w:p>
     <w:p>
       <w:pPr>
@@ -2119,7 +2125,6 @@
         <w:rPr>
           <w:b/>
           <w:noProof/>
-          <w:lang w:eastAsia="ja-JP"/>
         </w:rPr>
         <w:drawing>
           <wp:inline distT="0" distB="0" distL="0" distR="0">
@@ -2174,7 +2179,6 @@
         <w:rPr>
           <w:b/>
           <w:noProof/>
-          <w:lang w:eastAsia="ja-JP"/>
         </w:rPr>
         <mc:AlternateContent>
           <mc:Choice Requires="wpg">
@@ -5471,7 +5475,6 @@
       <w:r>
         <w:rPr>
           <w:noProof/>
-          <w:lang w:eastAsia="ja-JP"/>
         </w:rPr>
         <mc:AlternateContent>
           <mc:Choice Requires="wpg">
@@ -7451,12 +7454,12 @@
           <w:numId w:val="13"/>
         </w:numPr>
       </w:pPr>
-      <w:bookmarkStart w:id="3" w:name="_Toc377973137"/>
+      <w:bookmarkStart w:id="4" w:name="_Toc377973137"/>
       <w:r>
         <w:lastRenderedPageBreak/>
         <w:t>Major software components</w:t>
       </w:r>
-      <w:bookmarkEnd w:id="3"/>
+      <w:bookmarkEnd w:id="4"/>
       <w:r>
         <w:t xml:space="preserve"> </w:t>
       </w:r>
@@ -7465,7 +7468,6 @@
       <w:r>
         <w:rPr>
           <w:noProof/>
-          <w:lang w:eastAsia="ja-JP"/>
         </w:rPr>
         <mc:AlternateContent>
           <mc:Choice Requires="wpg">
@@ -8483,11 +8485,11 @@
           <w:numId w:val="13"/>
         </w:numPr>
       </w:pPr>
-      <w:bookmarkStart w:id="4" w:name="_Toc377973138"/>
+      <w:bookmarkStart w:id="5" w:name="_Toc377973138"/>
       <w:r>
         <w:t>Module interfaces</w:t>
       </w:r>
-      <w:bookmarkEnd w:id="4"/>
+      <w:bookmarkEnd w:id="5"/>
     </w:p>
     <w:p>
       <w:pPr>
@@ -8549,6 +8551,9 @@
       <w:r>
         <w:t>Init</w:t>
       </w:r>
+      <w:r>
+        <w:t>ialize</w:t>
+      </w:r>
       <w:proofErr w:type="spellEnd"/>
       <w:r>
         <w:t>(</w:t>
@@ -8576,6 +8581,9 @@
       </w:r>
       <w:proofErr w:type="gramStart"/>
       <w:r>
+        <w:t>Perform</w:t>
+      </w:r>
+      <w:r>
         <w:t>Move</w:t>
       </w:r>
       <w:proofErr w:type="spellEnd"/>
@@ -8593,6 +8601,14 @@
       </w:r>
       <w:proofErr w:type="spellStart"/>
       <w:r>
+        <w:t>ChessMoveList</w:t>
+      </w:r>
+      <w:proofErr w:type="spellEnd"/>
+      <w:r>
+        <w:t xml:space="preserve">*, </w:t>
+      </w:r>
+      <w:proofErr w:type="spellStart"/>
+      <w:r>
         <w:t>ChessMove</w:t>
       </w:r>
       <w:proofErr w:type="spellEnd"/>
@@ -8617,6 +8633,9 @@
       <w:r>
         <w:t>Undo</w:t>
       </w:r>
+      <w:r>
+        <w:t>LastMove</w:t>
+      </w:r>
       <w:proofErr w:type="spellEnd"/>
       <w:r>
         <w:t>(</w:t>
@@ -8634,6 +8653,9 @@
       <w:r>
         <w:t>ChessMove</w:t>
       </w:r>
+      <w:r>
+        <w:t>List</w:t>
+      </w:r>
       <w:proofErr w:type="spellEnd"/>
       <w:r>
         <w:t>*);</w:t>
@@ -8654,6 +8676,9 @@
       <w:r>
         <w:t>Model_CheckLegal</w:t>
       </w:r>
+      <w:r>
+        <w:t>Move</w:t>
+      </w:r>
       <w:proofErr w:type="spellEnd"/>
       <w:r>
         <w:t>(</w:t>
@@ -8678,6 +8703,167 @@
     <w:p>
       <w:proofErr w:type="spellStart"/>
       <w:r>
+        <w:t>ChessCoordinateList</w:t>
+      </w:r>
+      <w:proofErr w:type="spellEnd"/>
+      <w:r>
+        <w:t xml:space="preserve"> * </w:t>
+      </w:r>
+      <w:proofErr w:type="spellStart"/>
+      <w:r>
+        <w:t>Model</w:t>
+      </w:r>
+      <w:r>
+        <w:t>_</w:t>
+      </w:r>
+      <w:proofErr w:type="gramStart"/>
+      <w:r>
+        <w:t>GetLegalCoordinates</w:t>
+      </w:r>
+      <w:proofErr w:type="spellEnd"/>
+      <w:r>
+        <w:t>(</w:t>
+      </w:r>
+      <w:proofErr w:type="spellStart"/>
+      <w:proofErr w:type="gramEnd"/>
+      <w:r>
+        <w:t>ChessBoard</w:t>
+      </w:r>
+      <w:proofErr w:type="spellEnd"/>
+      <w:r>
+        <w:t xml:space="preserve">*, </w:t>
+      </w:r>
+      <w:proofErr w:type="spellStart"/>
+      <w:r>
+        <w:t>ChessPiece</w:t>
+      </w:r>
+      <w:proofErr w:type="spellEnd"/>
+      <w:r>
+        <w:t xml:space="preserve">*, </w:t>
+      </w:r>
+      <w:proofErr w:type="spellStart"/>
+      <w:r>
+        <w:t>C</w:t>
+      </w:r>
+      <w:r>
+        <w:t>hessPlayer</w:t>
+      </w:r>
+      <w:proofErr w:type="spellEnd"/>
+      <w:r>
+        <w:t xml:space="preserve">*, </w:t>
+      </w:r>
+      <w:proofErr w:type="spellStart"/>
+      <w:r>
+        <w:t>ChessMoveList</w:t>
+      </w:r>
+      <w:proofErr w:type="spellEnd"/>
+      <w:r>
+        <w:t>*);</w:t>
+      </w:r>
+    </w:p>
+    <w:p>
+      <w:proofErr w:type="spellStart"/>
+      <w:r>
+        <w:t>ChessCoordinateList</w:t>
+      </w:r>
+      <w:proofErr w:type="spellEnd"/>
+      <w:r>
+        <w:t xml:space="preserve"> * </w:t>
+      </w:r>
+      <w:proofErr w:type="spellStart"/>
+      <w:r>
+        <w:t>Model_</w:t>
+      </w:r>
+      <w:proofErr w:type="gramStart"/>
+      <w:r>
+        <w:t>Ge</w:t>
+      </w:r>
+      <w:r>
+        <w:t>tAllLegalCoordinate</w:t>
+      </w:r>
+      <w:proofErr w:type="spellEnd"/>
+      <w:r>
+        <w:t>(</w:t>
+      </w:r>
+      <w:proofErr w:type="spellStart"/>
+      <w:proofErr w:type="gramEnd"/>
+      <w:r>
+        <w:t>ChessBoard</w:t>
+      </w:r>
+      <w:proofErr w:type="spellEnd"/>
+      <w:r>
+        <w:t xml:space="preserve">*, </w:t>
+      </w:r>
+      <w:proofErr w:type="spellStart"/>
+      <w:r>
+        <w:t>ChessPlayer</w:t>
+      </w:r>
+      <w:proofErr w:type="spellEnd"/>
+      <w:r>
+        <w:t xml:space="preserve"> *, </w:t>
+      </w:r>
+      <w:proofErr w:type="spellStart"/>
+      <w:r>
+        <w:t>ChessPlayer</w:t>
+      </w:r>
+      <w:proofErr w:type="spellEnd"/>
+      <w:r>
+        <w:t xml:space="preserve"> *</w:t>
+      </w:r>
+      <w:r>
+        <w:t xml:space="preserve">, </w:t>
+      </w:r>
+      <w:proofErr w:type="spellStart"/>
+      <w:r>
+        <w:t>ChessMoveList</w:t>
+      </w:r>
+      <w:proofErr w:type="spellEnd"/>
+      <w:r>
+        <w:t>*);</w:t>
+      </w:r>
+    </w:p>
+    <w:p>
+      <w:proofErr w:type="spellStart"/>
+      <w:r>
+        <w:t>ChessBoard</w:t>
+      </w:r>
+      <w:proofErr w:type="spellEnd"/>
+      <w:r>
+        <w:t xml:space="preserve">* </w:t>
+      </w:r>
+      <w:proofErr w:type="spellStart"/>
+      <w:r>
+        <w:t>Model_</w:t>
+      </w:r>
+      <w:proofErr w:type="gramStart"/>
+      <w:r>
+        <w:t>duplicateChessBoard</w:t>
+      </w:r>
+      <w:proofErr w:type="spellEnd"/>
+      <w:r>
+        <w:t>(</w:t>
+      </w:r>
+      <w:proofErr w:type="spellStart"/>
+      <w:proofErr w:type="gramEnd"/>
+      <w:r>
+        <w:t>ChessBoard</w:t>
+      </w:r>
+      <w:proofErr w:type="spellEnd"/>
+      <w:r>
+        <w:t xml:space="preserve">*, </w:t>
+      </w:r>
+      <w:proofErr w:type="spellStart"/>
+      <w:r>
+        <w:t>ChessBoard</w:t>
+      </w:r>
+      <w:proofErr w:type="spellEnd"/>
+      <w:r>
+        <w:t>*);</w:t>
+      </w:r>
+    </w:p>
+    <w:p>
+      <w:proofErr w:type="spellStart"/>
+      <w:r>
         <w:t>ChessMove</w:t>
       </w:r>
       <w:proofErr w:type="spellEnd"/>
@@ -8703,16 +8889,168 @@
       </w:r>
       <w:proofErr w:type="spellEnd"/>
       <w:r>
-        <w:t>*, Player*);</w:t>
-      </w:r>
-    </w:p>
-    <w:p>
+        <w:t xml:space="preserve">*, </w:t>
+      </w:r>
+      <w:proofErr w:type="spellStart"/>
+      <w:r>
+        <w:t>Chess</w:t>
+      </w:r>
+      <w:r>
+        <w:t>Player</w:t>
+      </w:r>
+      <w:proofErr w:type="spellEnd"/>
+      <w:r>
+        <w:t>*);</w:t>
+      </w:r>
+    </w:p>
+    <w:p>
+      <w:proofErr w:type="spellStart"/>
+      <w:proofErr w:type="gramStart"/>
+      <w:r>
+        <w:t>int</w:t>
+      </w:r>
+      <w:proofErr w:type="spellEnd"/>
+      <w:proofErr w:type="gramEnd"/>
+      <w:r>
+        <w:t xml:space="preserve"> </w:t>
+      </w:r>
+      <w:proofErr w:type="spellStart"/>
+      <w:r>
+        <w:t>Model_CheckStalemate</w:t>
+      </w:r>
+      <w:proofErr w:type="spellEnd"/>
+      <w:r>
+        <w:t>(</w:t>
+      </w:r>
       <w:proofErr w:type="spellStart"/>
       <w:r>
         <w:t>ChessBoard</w:t>
       </w:r>
       <w:proofErr w:type="spellEnd"/>
       <w:r>
+        <w:t xml:space="preserve">*, </w:t>
+      </w:r>
+      <w:proofErr w:type="spellStart"/>
+      <w:r>
+        <w:t>ChessPlayer</w:t>
+      </w:r>
+      <w:proofErr w:type="spellEnd"/>
+      <w:r>
+        <w:t xml:space="preserve">*, </w:t>
+      </w:r>
+      <w:proofErr w:type="spellStart"/>
+      <w:r>
+        <w:t>ChessMoveList</w:t>
+      </w:r>
+      <w:proofErr w:type="spellEnd"/>
+      <w:r>
+        <w:t>*);</w:t>
+      </w:r>
+    </w:p>
+    <w:p>
+      <w:proofErr w:type="spellStart"/>
+      <w:proofErr w:type="gramStart"/>
+      <w:r>
+        <w:t>int</w:t>
+      </w:r>
+      <w:proofErr w:type="spellEnd"/>
+      <w:proofErr w:type="gramEnd"/>
+      <w:r>
+        <w:t xml:space="preserve"> </w:t>
+      </w:r>
+      <w:proofErr w:type="spellStart"/>
+      <w:r>
+        <w:t>Model_Check</w:t>
+      </w:r>
+      <w:r>
+        <w:t>Check</w:t>
+      </w:r>
+      <w:r>
+        <w:t>mate</w:t>
+      </w:r>
+      <w:proofErr w:type="spellEnd"/>
+      <w:r>
+        <w:t>(</w:t>
+      </w:r>
+      <w:proofErr w:type="spellStart"/>
+      <w:r>
+        <w:t>ChessBoard</w:t>
+      </w:r>
+      <w:proofErr w:type="spellEnd"/>
+      <w:r>
+        <w:t xml:space="preserve">*, </w:t>
+      </w:r>
+      <w:proofErr w:type="spellStart"/>
+      <w:r>
+        <w:t>ChessPlayer</w:t>
+      </w:r>
+      <w:proofErr w:type="spellEnd"/>
+      <w:r>
+        <w:t xml:space="preserve">*, </w:t>
+      </w:r>
+      <w:proofErr w:type="spellStart"/>
+      <w:r>
+        <w:t>ChessMoveList</w:t>
+      </w:r>
+      <w:proofErr w:type="spellEnd"/>
+      <w:r>
+        <w:t>*);</w:t>
+      </w:r>
+    </w:p>
+    <w:p>
+      <w:proofErr w:type="spellStart"/>
+      <w:proofErr w:type="gramStart"/>
+      <w:r>
+        <w:t>int</w:t>
+      </w:r>
+      <w:proofErr w:type="spellEnd"/>
+      <w:proofErr w:type="gramEnd"/>
+      <w:r>
+        <w:t xml:space="preserve"> </w:t>
+      </w:r>
+      <w:proofErr w:type="spellStart"/>
+      <w:r>
+        <w:t>Model_Check</w:t>
+      </w:r>
+      <w:r>
+        <w:t>CheckedPosition</w:t>
+      </w:r>
+      <w:proofErr w:type="spellEnd"/>
+      <w:r>
+        <w:t>(</w:t>
+      </w:r>
+      <w:proofErr w:type="spellStart"/>
+      <w:r>
+        <w:t>ChessBoard</w:t>
+      </w:r>
+      <w:proofErr w:type="spellEnd"/>
+      <w:r>
+        <w:t xml:space="preserve">*, </w:t>
+      </w:r>
+      <w:proofErr w:type="spellStart"/>
+      <w:r>
+        <w:t>ChessPlayer</w:t>
+      </w:r>
+      <w:proofErr w:type="spellEnd"/>
+      <w:r>
+        <w:t xml:space="preserve">*, </w:t>
+      </w:r>
+      <w:proofErr w:type="spellStart"/>
+      <w:r>
+        <w:t>ChessMoveList</w:t>
+      </w:r>
+      <w:proofErr w:type="spellEnd"/>
+      <w:r>
+        <w:t>*);</w:t>
+      </w:r>
+    </w:p>
+    <w:p>
+      <w:proofErr w:type="spellStart"/>
+      <w:r>
+        <w:t>ChessBoard</w:t>
+      </w:r>
+      <w:proofErr w:type="spellEnd"/>
+      <w:r>
         <w:t xml:space="preserve">* </w:t>
       </w:r>
       <w:proofErr w:type="spellStart"/>
@@ -8727,8 +9065,153 @@
       <w:r>
         <w:t>(</w:t>
       </w:r>
+      <w:proofErr w:type="spellStart"/>
       <w:proofErr w:type="gramEnd"/>
       <w:r>
+        <w:t>ChessBoard</w:t>
+      </w:r>
+      <w:proofErr w:type="spellEnd"/>
+      <w:r>
+        <w:t xml:space="preserve">*, </w:t>
+      </w:r>
+      <w:proofErr w:type="spellStart"/>
+      <w:r>
+        <w:t>ChessPlayer</w:t>
+      </w:r>
+      <w:proofErr w:type="spellEnd"/>
+      <w:r>
+        <w:t>*</w:t>
+      </w:r>
+      <w:r>
+        <w:t>);</w:t>
+      </w:r>
+    </w:p>
+    <w:p>
+      <w:proofErr w:type="gramStart"/>
+      <w:r>
+        <w:t>void</w:t>
+      </w:r>
+      <w:proofErr w:type="gramEnd"/>
+      <w:r>
+        <w:t xml:space="preserve"> </w:t>
+      </w:r>
+      <w:proofErr w:type="spellStart"/>
+      <w:r>
+        <w:t>SaveLog</w:t>
+      </w:r>
+      <w:proofErr w:type="spellEnd"/>
+      <w:r>
+        <w:t>(</w:t>
+      </w:r>
+      <w:proofErr w:type="spellStart"/>
+      <w:r>
+        <w:t>ChessMoveList</w:t>
+      </w:r>
+      <w:proofErr w:type="spellEnd"/>
+      <w:r>
+        <w:t xml:space="preserve"> *, char *);</w:t>
+      </w:r>
+    </w:p>
+    <w:p>
+      <w:pPr>
+        <w:rPr>
+          <w:b/>
+        </w:rPr>
+      </w:pPr>
+      <w:r>
+        <w:rPr>
+          <w:b/>
+        </w:rPr>
+        <w:t>View module</w:t>
+      </w:r>
+      <w:r>
+        <w:rPr>
+          <w:b/>
+        </w:rPr>
+        <w:fldChar w:fldCharType="begin"/>
+      </w:r>
+      <w:r>
+        <w:instrText xml:space="preserve"> XE "</w:instrText>
+      </w:r>
+      <w:r>
+        <w:rPr>
+          <w:b/>
+        </w:rPr>
+        <w:instrText>View module</w:instrText>
+      </w:r>
+      <w:r>
+        <w:instrText xml:space="preserve">" </w:instrText>
+      </w:r>
+      <w:r>
+        <w:rPr>
+          <w:b/>
+        </w:rPr>
+        <w:fldChar w:fldCharType="end"/>
+      </w:r>
+      <w:r>
+        <w:rPr>
+          <w:b/>
+        </w:rPr>
+        <w:t>:</w:t>
+      </w:r>
+    </w:p>
+    <w:p>
+      <w:proofErr w:type="spellStart"/>
+      <w:r>
+        <w:t>Playe</w:t>
+      </w:r>
+      <w:r>
+        <w:t>rControlEnum</w:t>
+      </w:r>
+      <w:proofErr w:type="spellEnd"/>
+      <w:r>
+        <w:t xml:space="preserve"> </w:t>
+      </w:r>
+      <w:proofErr w:type="spellStart"/>
+      <w:proofErr w:type="gramStart"/>
+      <w:r>
+        <w:t>Ask</w:t>
+      </w:r>
+      <w:r>
+        <w:t>PlayerControl</w:t>
+      </w:r>
+      <w:proofErr w:type="spellEnd"/>
+      <w:r>
+        <w:t>(</w:t>
+      </w:r>
+      <w:proofErr w:type="spellStart"/>
+      <w:proofErr w:type="gramEnd"/>
+      <w:r>
+        <w:t>ChessPlayer</w:t>
+      </w:r>
+      <w:proofErr w:type="spellEnd"/>
+      <w:r>
+        <w:t xml:space="preserve"> *</w:t>
+      </w:r>
+      <w:r>
+        <w:t>);</w:t>
+      </w:r>
+    </w:p>
+    <w:p>
+      <w:proofErr w:type="spellStart"/>
+      <w:r>
+        <w:t>AIDifficultyLevel</w:t>
+      </w:r>
+      <w:proofErr w:type="spellEnd"/>
+      <w:r>
+        <w:t xml:space="preserve"> </w:t>
+      </w:r>
+      <w:proofErr w:type="spellStart"/>
+      <w:proofErr w:type="gramStart"/>
+      <w:r>
+        <w:t>AskAIDifficultyLevel</w:t>
+      </w:r>
+      <w:proofErr w:type="spellEnd"/>
+      <w:r>
+        <w:t>(</w:t>
+      </w:r>
+      <w:proofErr w:type="gramEnd"/>
+      <w:r>
         <w:t>void);</w:t>
       </w:r>
     </w:p>
@@ -8743,7 +9226,7 @@
       </w:r>
       <w:proofErr w:type="spellStart"/>
       <w:r>
-        <w:t>SaveLog</w:t>
+        <w:t>DisplayChessBoard</w:t>
       </w:r>
       <w:proofErr w:type="spellEnd"/>
       <w:r>
@@ -8751,145 +9234,17 @@
       </w:r>
       <w:proofErr w:type="spellStart"/>
       <w:r>
-        <w:t>ChessMoveList</w:t>
-      </w:r>
-      <w:proofErr w:type="spellEnd"/>
-      <w:r>
-        <w:t xml:space="preserve"> *, char *);</w:t>
-      </w:r>
-    </w:p>
-    <w:p>
-      <w:pPr>
-        <w:rPr>
-          <w:b/>
-        </w:rPr>
-      </w:pPr>
-      <w:r>
-        <w:rPr>
-          <w:b/>
-        </w:rPr>
-        <w:t>View module</w:t>
-      </w:r>
-      <w:r>
-        <w:rPr>
-          <w:b/>
-        </w:rPr>
-        <w:fldChar w:fldCharType="begin"/>
-      </w:r>
-      <w:r>
-        <w:instrText xml:space="preserve"> XE "</w:instrText>
-      </w:r>
-      <w:r>
-        <w:rPr>
-          <w:b/>
-        </w:rPr>
-        <w:instrText>View module</w:instrText>
-      </w:r>
-      <w:r>
-        <w:instrText xml:space="preserve">" </w:instrText>
-      </w:r>
-      <w:r>
-        <w:rPr>
-          <w:b/>
-        </w:rPr>
-        <w:fldChar w:fldCharType="end"/>
-      </w:r>
-      <w:r>
-        <w:rPr>
-          <w:b/>
-        </w:rPr>
-        <w:t>:</w:t>
-      </w:r>
-    </w:p>
-    <w:p>
-      <w:proofErr w:type="spellStart"/>
-      <w:r>
-        <w:t>Playe</w:t>
-      </w:r>
-      <w:r>
-        <w:t>rControlEnum</w:t>
-      </w:r>
-      <w:proofErr w:type="spellEnd"/>
-      <w:r>
-        <w:t xml:space="preserve"> </w:t>
-      </w:r>
-      <w:proofErr w:type="spellStart"/>
+        <w:t>ChessBoard</w:t>
+      </w:r>
+      <w:proofErr w:type="spellEnd"/>
+      <w:r>
+        <w:t xml:space="preserve"> *);</w:t>
+      </w:r>
+    </w:p>
+    <w:p>
       <w:proofErr w:type="gramStart"/>
       <w:r>
-        <w:t>Ask</w:t>
-      </w:r>
-      <w:r>
-        <w:t>PlayerControl</w:t>
-      </w:r>
-      <w:proofErr w:type="spellEnd"/>
-      <w:r>
-        <w:t>(</w:t>
-      </w:r>
-      <w:proofErr w:type="spellStart"/>
-      <w:proofErr w:type="gramEnd"/>
-      <w:r>
-        <w:t>ChessPlayer</w:t>
-      </w:r>
-      <w:proofErr w:type="spellEnd"/>
-      <w:r>
-        <w:t xml:space="preserve"> *</w:t>
-      </w:r>
-      <w:r>
-        <w:t>);</w:t>
-      </w:r>
-    </w:p>
-    <w:p>
-      <w:proofErr w:type="spellStart"/>
-      <w:r>
-        <w:t>AIDifficultyLevel</w:t>
-      </w:r>
-      <w:proofErr w:type="spellEnd"/>
-      <w:r>
-        <w:t xml:space="preserve"> </w:t>
-      </w:r>
-      <w:proofErr w:type="spellStart"/>
-      <w:proofErr w:type="gramStart"/>
-      <w:r>
-        <w:t>AskAIDifficultyLevel</w:t>
-      </w:r>
-      <w:proofErr w:type="spellEnd"/>
-      <w:r>
-        <w:t>(</w:t>
-      </w:r>
-      <w:proofErr w:type="gramEnd"/>
-      <w:r>
-        <w:t>void);</w:t>
-      </w:r>
-    </w:p>
-    <w:p>
-      <w:proofErr w:type="gramStart"/>
-      <w:r>
-        <w:t>void</w:t>
-      </w:r>
-      <w:proofErr w:type="gramEnd"/>
-      <w:r>
-        <w:t xml:space="preserve"> </w:t>
-      </w:r>
-      <w:proofErr w:type="spellStart"/>
-      <w:r>
-        <w:t>DisplayChessBoard</w:t>
-      </w:r>
-      <w:proofErr w:type="spellEnd"/>
-      <w:r>
-        <w:t>(</w:t>
-      </w:r>
-      <w:proofErr w:type="spellStart"/>
-      <w:r>
-        <w:t>ChessBoard</w:t>
-      </w:r>
-      <w:proofErr w:type="spellEnd"/>
-      <w:r>
-        <w:t xml:space="preserve"> *);</w:t>
-      </w:r>
-    </w:p>
-    <w:p>
-      <w:proofErr w:type="gramStart"/>
-      <w:r>
+        <w:lastRenderedPageBreak/>
         <w:t>void</w:t>
       </w:r>
       <w:proofErr w:type="gramEnd"/>
@@ -9075,9 +9430,8 @@
         <w:pStyle w:val="Heading2"/>
         <w:ind w:left="540" w:hanging="540"/>
       </w:pPr>
-      <w:bookmarkStart w:id="5" w:name="_Toc377973139"/>
-      <w:r>
-        <w:lastRenderedPageBreak/>
+      <w:bookmarkStart w:id="6" w:name="_Toc377973139"/>
+      <w:r>
         <w:t>1.4</w:t>
       </w:r>
       <w:r>
@@ -9086,7 +9440,7 @@
       <w:r>
         <w:t>Overall program control flow</w:t>
       </w:r>
-      <w:bookmarkEnd w:id="5"/>
+      <w:bookmarkEnd w:id="6"/>
     </w:p>
     <w:p>
       <w:pPr>
@@ -9097,7 +9451,6 @@
       <w:r>
         <w:rPr>
           <w:noProof/>
-          <w:lang w:eastAsia="ja-JP"/>
         </w:rPr>
         <w:drawing>
           <wp:inline distT="0" distB="0" distL="0" distR="0">
@@ -9158,7 +9511,6 @@
       <w:r>
         <w:rPr>
           <w:noProof/>
-          <w:lang w:eastAsia="ja-JP"/>
         </w:rPr>
         <w:drawing>
           <wp:inline distT="0" distB="0" distL="0" distR="0">
@@ -9217,8 +9569,8 @@
       <w:r>
         <w:rPr>
           <w:noProof/>
-          <w:lang w:eastAsia="ja-JP"/>
-        </w:rPr>
+        </w:rPr>
+        <w:lastRenderedPageBreak/>
         <w:drawing>
           <wp:inline distT="0" distB="0" distL="0" distR="0">
             <wp:extent cx="4631376" cy="2404783"/>
@@ -9276,7 +9628,7 @@
       <w:pPr>
         <w:pStyle w:val="Heading1"/>
       </w:pPr>
-      <w:bookmarkStart w:id="6" w:name="_Toc377973140"/>
+      <w:bookmarkStart w:id="7" w:name="_Toc377973140"/>
       <w:r>
         <w:lastRenderedPageBreak/>
         <w:t xml:space="preserve">2: </w:t>
@@ -9284,14 +9636,14 @@
       <w:r>
         <w:t>Installation</w:t>
       </w:r>
-      <w:bookmarkEnd w:id="6"/>
+      <w:bookmarkEnd w:id="7"/>
     </w:p>
     <w:p>
       <w:pPr>
         <w:pStyle w:val="Heading2"/>
         <w:ind w:left="540" w:hanging="540"/>
       </w:pPr>
-      <w:bookmarkStart w:id="7" w:name="_Toc377973141"/>
+      <w:bookmarkStart w:id="8" w:name="_Toc377973141"/>
       <w:r>
         <w:t>2.1</w:t>
       </w:r>
@@ -9301,7 +9653,7 @@
       <w:r>
         <w:t>System Requirement</w:t>
       </w:r>
-      <w:bookmarkEnd w:id="7"/>
+      <w:bookmarkEnd w:id="8"/>
     </w:p>
     <w:p>
       <w:pPr>
@@ -9527,7 +9879,7 @@
         <w:pStyle w:val="Heading2"/>
         <w:ind w:left="540" w:hanging="540"/>
       </w:pPr>
-      <w:bookmarkStart w:id="8" w:name="_Toc377973142"/>
+      <w:bookmarkStart w:id="9" w:name="_Toc377973142"/>
       <w:r>
         <w:t>2.2</w:t>
       </w:r>
@@ -9537,7 +9889,7 @@
       <w:r>
         <w:t>Setup and Configuration</w:t>
       </w:r>
-      <w:bookmarkEnd w:id="8"/>
+      <w:bookmarkEnd w:id="9"/>
     </w:p>
     <w:p>
       <w:pPr>
@@ -9567,7 +9919,7 @@
         <w:pStyle w:val="Heading2"/>
         <w:ind w:left="540" w:hanging="540"/>
       </w:pPr>
-      <w:bookmarkStart w:id="9" w:name="_Toc377973143"/>
+      <w:bookmarkStart w:id="10" w:name="_Toc377973143"/>
       <w:r>
         <w:t>2.3</w:t>
       </w:r>
@@ -9577,7 +9929,7 @@
       <w:r>
         <w:t>Building, compilation, installation</w:t>
       </w:r>
-      <w:bookmarkEnd w:id="9"/>
+      <w:bookmarkEnd w:id="10"/>
     </w:p>
     <w:p>
       <w:pPr>
@@ -9696,7 +10048,7 @@
       <w:pPr>
         <w:pStyle w:val="Heading1"/>
       </w:pPr>
-      <w:bookmarkStart w:id="10" w:name="_Toc377973144"/>
+      <w:bookmarkStart w:id="11" w:name="_Toc377973144"/>
       <w:r>
         <w:lastRenderedPageBreak/>
         <w:t xml:space="preserve">3: </w:t>
@@ -9704,7 +10056,7 @@
       <w:r>
         <w:t>Documentation of packages, modules, interfaces</w:t>
       </w:r>
-      <w:bookmarkEnd w:id="10"/>
+      <w:bookmarkEnd w:id="11"/>
     </w:p>
     <w:p/>
     <w:p>
@@ -9712,7 +10064,7 @@
         <w:pStyle w:val="Heading2"/>
         <w:ind w:left="540" w:hanging="540"/>
       </w:pPr>
-      <w:bookmarkStart w:id="11" w:name="_Toc377973145"/>
+      <w:bookmarkStart w:id="12" w:name="_Toc377973145"/>
       <w:r>
         <w:t>3.1</w:t>
       </w:r>
@@ -9722,7 +10074,7 @@
       <w:r>
         <w:t>Detailed description of data structures</w:t>
       </w:r>
-      <w:bookmarkEnd w:id="11"/>
+      <w:bookmarkEnd w:id="12"/>
     </w:p>
     <w:p/>
     <w:p>
@@ -11183,7 +11535,7 @@
         <w:pStyle w:val="Heading2"/>
         <w:ind w:left="540" w:hanging="540"/>
       </w:pPr>
-      <w:bookmarkStart w:id="12" w:name="_Toc377973146"/>
+      <w:bookmarkStart w:id="13" w:name="_Toc377973146"/>
       <w:r>
         <w:t>3.</w:t>
       </w:r>
@@ -11196,7 +11548,7 @@
       <w:r>
         <w:t>Detailed description of functions and parameters</w:t>
       </w:r>
-      <w:bookmarkEnd w:id="12"/>
+      <w:bookmarkEnd w:id="13"/>
     </w:p>
     <w:p>
       <w:pPr>
@@ -11256,7 +11608,7 @@
       </w:r>
       <w:proofErr w:type="gramStart"/>
       <w:r>
-        <w:t>Init</w:t>
+        <w:t>Initialize</w:t>
       </w:r>
       <w:proofErr w:type="spellEnd"/>
       <w:r>
@@ -11301,194 +11653,130 @@
         <w:t>ChessBoard</w:t>
       </w:r>
       <w:proofErr w:type="spellEnd"/>
-    </w:p>
-    <w:p>
-      <w:proofErr w:type="spellStart"/>
-      <w:r>
-        <w:t>ChessBoard</w:t>
-      </w:r>
-      <w:proofErr w:type="spellEnd"/>
-      <w:r>
-        <w:t xml:space="preserve">* </w:t>
-      </w:r>
-      <w:proofErr w:type="spellStart"/>
-      <w:r>
-        <w:t>Model_</w:t>
-      </w:r>
-      <w:proofErr w:type="gramStart"/>
-      <w:r>
-        <w:t>Move</w:t>
-      </w:r>
-      <w:proofErr w:type="spellEnd"/>
-      <w:r>
-        <w:t>(</w:t>
-      </w:r>
-      <w:proofErr w:type="spellStart"/>
-      <w:proofErr w:type="gramEnd"/>
-      <w:r>
-        <w:t>ChessBoard</w:t>
-      </w:r>
-      <w:proofErr w:type="spellEnd"/>
-      <w:r>
-        <w:t xml:space="preserve">*, </w:t>
-      </w:r>
-      <w:proofErr w:type="spellStart"/>
-      <w:r>
-        <w:t>ChessMove</w:t>
-      </w:r>
-      <w:proofErr w:type="spellEnd"/>
-      <w:r>
-        <w:t>*);</w:t>
-      </w:r>
-    </w:p>
-    <w:p>
-      <w:pPr>
-        <w:ind w:left="1350" w:hanging="990"/>
+      <w:r>
         <w:rPr>
           <w:sz w:val="18"/>
           <w:szCs w:val="18"/>
         </w:rPr>
-      </w:pPr>
-      <w:r>
+        <w:t>.</w:t>
+      </w:r>
+    </w:p>
+    <w:p>
+      <w:proofErr w:type="spellStart"/>
+      <w:r>
+        <w:t>ChessBoard</w:t>
+      </w:r>
+      <w:proofErr w:type="spellEnd"/>
+      <w:r>
+        <w:t xml:space="preserve">* </w:t>
+      </w:r>
+      <w:proofErr w:type="spellStart"/>
+      <w:r>
+        <w:t>Model_</w:t>
+      </w:r>
+      <w:proofErr w:type="gramStart"/>
+      <w:r>
+        <w:t>PerformMove</w:t>
+      </w:r>
+      <w:proofErr w:type="spellEnd"/>
+      <w:r>
+        <w:t>(</w:t>
+      </w:r>
+      <w:proofErr w:type="spellStart"/>
+      <w:proofErr w:type="gramEnd"/>
+      <w:r>
+        <w:t>ChessBoard</w:t>
+      </w:r>
+      <w:proofErr w:type="spellEnd"/>
+      <w:r>
+        <w:t xml:space="preserve">*, </w:t>
+      </w:r>
+      <w:proofErr w:type="spellStart"/>
+      <w:r>
+        <w:t>ChessMoveList</w:t>
+      </w:r>
+      <w:proofErr w:type="spellEnd"/>
+      <w:r>
+        <w:t xml:space="preserve">*, </w:t>
+      </w:r>
+      <w:proofErr w:type="spellStart"/>
+      <w:r>
+        <w:t>ChessMove</w:t>
+      </w:r>
+      <w:proofErr w:type="spellEnd"/>
+      <w:r>
+        <w:t>*);</w:t>
+      </w:r>
+      <w:r>
+        <w:t xml:space="preserve"> </w:t>
+      </w:r>
+    </w:p>
+    <w:p>
+      <w:pPr>
+        <w:ind w:left="1350" w:hanging="990"/>
         <w:rPr>
           <w:sz w:val="18"/>
           <w:szCs w:val="18"/>
         </w:rPr>
-        <w:t xml:space="preserve">Description: </w:t>
-      </w:r>
+      </w:pPr>
       <w:r>
         <w:rPr>
           <w:sz w:val="18"/>
           <w:szCs w:val="18"/>
         </w:rPr>
-        <w:t>Takes in the current board and a move and returns the board after the move is performed</w:t>
-      </w:r>
-    </w:p>
-    <w:p>
-      <w:proofErr w:type="spellStart"/>
-      <w:r>
-        <w:t>ChessBoard</w:t>
-      </w:r>
-      <w:proofErr w:type="spellEnd"/>
-      <w:r>
-        <w:t xml:space="preserve">* </w:t>
-      </w:r>
-      <w:proofErr w:type="spellStart"/>
-      <w:r>
-        <w:t>Model_</w:t>
-      </w:r>
-      <w:proofErr w:type="gramStart"/>
-      <w:r>
-        <w:t>Undo</w:t>
-      </w:r>
-      <w:proofErr w:type="spellEnd"/>
-      <w:r>
-        <w:t>(</w:t>
-      </w:r>
-      <w:proofErr w:type="spellStart"/>
-      <w:proofErr w:type="gramEnd"/>
-      <w:r>
-        <w:t>ChessBoard</w:t>
-      </w:r>
-      <w:proofErr w:type="spellEnd"/>
-      <w:r>
-        <w:t xml:space="preserve">*, </w:t>
-      </w:r>
-      <w:proofErr w:type="spellStart"/>
-      <w:r>
-        <w:t>ChessMove</w:t>
-      </w:r>
-      <w:proofErr w:type="spellEnd"/>
-      <w:r>
-        <w:t>*);</w:t>
-      </w:r>
-    </w:p>
-    <w:p>
-      <w:pPr>
-        <w:ind w:left="1350" w:hanging="990"/>
+        <w:t xml:space="preserve">Description: </w:t>
+      </w:r>
+      <w:r>
         <w:rPr>
           <w:sz w:val="18"/>
           <w:szCs w:val="18"/>
         </w:rPr>
-      </w:pPr>
+        <w:t>Takes in the current board and a move and returns the board after the move is performed</w:t>
+      </w:r>
       <w:r>
         <w:rPr>
           <w:sz w:val="18"/>
           <w:szCs w:val="18"/>
         </w:rPr>
-        <w:t xml:space="preserve">Description: </w:t>
-      </w:r>
+        <w:t xml:space="preserve">. </w:t>
+      </w:r>
+      <w:proofErr w:type="gramStart"/>
       <w:r>
         <w:rPr>
           <w:sz w:val="18"/>
           <w:szCs w:val="18"/>
         </w:rPr>
-        <w:t>Gives the user the option to undo the previous move</w:t>
-      </w:r>
-    </w:p>
-    <w:p>
-      <w:proofErr w:type="spellStart"/>
-      <w:proofErr w:type="gramStart"/>
-      <w:r>
-        <w:t>int</w:t>
-      </w:r>
-      <w:proofErr w:type="spellEnd"/>
+        <w:t>This function increments</w:t>
+      </w:r>
       <w:proofErr w:type="gramEnd"/>
       <w:r>
-        <w:t xml:space="preserve"> </w:t>
-      </w:r>
-      <w:proofErr w:type="spellStart"/>
-      <w:r>
-        <w:t>Model_CheckLegal</w:t>
-      </w:r>
-      <w:proofErr w:type="spellEnd"/>
-      <w:r>
-        <w:t>(</w:t>
-      </w:r>
-      <w:proofErr w:type="spellStart"/>
-      <w:r>
-        <w:t>ChessBoard</w:t>
-      </w:r>
-      <w:proofErr w:type="spellEnd"/>
-      <w:r>
-        <w:t xml:space="preserve">*, </w:t>
-      </w:r>
-      <w:proofErr w:type="spellStart"/>
-      <w:r>
-        <w:t>ChessMove</w:t>
-      </w:r>
-      <w:proofErr w:type="spellEnd"/>
-      <w:r>
-        <w:t>*);</w:t>
-      </w:r>
-    </w:p>
-    <w:p>
-      <w:pPr>
-        <w:ind w:left="1350" w:hanging="990"/>
         <w:rPr>
           <w:sz w:val="18"/>
           <w:szCs w:val="18"/>
         </w:rPr>
-      </w:pPr>
+        <w:t xml:space="preserve"> the move counter by piece, appends to the </w:t>
+      </w:r>
+      <w:proofErr w:type="spellStart"/>
       <w:r>
         <w:rPr>
           <w:sz w:val="18"/>
           <w:szCs w:val="18"/>
         </w:rPr>
-        <w:t xml:space="preserve">Description: </w:t>
-      </w:r>
+        <w:t>ChessMoveList</w:t>
+      </w:r>
+      <w:proofErr w:type="spellEnd"/>
       <w:r>
         <w:rPr>
           <w:sz w:val="18"/>
           <w:szCs w:val="18"/>
         </w:rPr>
-        <w:t>Boolean function to check if the move entered is valid based on the current board and the piece at the position given</w:t>
-      </w:r>
-    </w:p>
-    <w:p>
-      <w:proofErr w:type="spellStart"/>
-      <w:r>
-        <w:t>ChessMove</w:t>
+        <w:t xml:space="preserve">, and takes care of captures by updating the necessary fields of pieces involved. </w:t>
+      </w:r>
+    </w:p>
+    <w:p>
+      <w:proofErr w:type="spellStart"/>
+      <w:r>
+        <w:t>ChessBoard</w:t>
       </w:r>
       <w:proofErr w:type="spellEnd"/>
       <w:r>
@@ -11500,7 +11788,7 @@
       </w:r>
       <w:proofErr w:type="gramStart"/>
       <w:r>
-        <w:t>GetBestMove</w:t>
+        <w:t>UndoLastMove</w:t>
       </w:r>
       <w:proofErr w:type="spellEnd"/>
       <w:r>
@@ -11513,7 +11801,18 @@
       </w:r>
       <w:proofErr w:type="spellEnd"/>
       <w:r>
-        <w:t>*, Player*);</w:t>
+        <w:t xml:space="preserve">*, </w:t>
+      </w:r>
+      <w:proofErr w:type="spellStart"/>
+      <w:r>
+        <w:t>ChessMoveList</w:t>
+      </w:r>
+      <w:proofErr w:type="spellEnd"/>
+      <w:r>
+        <w:t>*);</w:t>
+      </w:r>
+      <w:r>
+        <w:t xml:space="preserve"> </w:t>
       </w:r>
     </w:p>
     <w:p>
@@ -11529,7 +11828,6 @@
           <w:sz w:val="18"/>
           <w:szCs w:val="18"/>
         </w:rPr>
-        <w:lastRenderedPageBreak/>
         <w:t xml:space="preserve">Description: </w:t>
       </w:r>
       <w:r>
@@ -11537,120 +11835,777 @@
           <w:sz w:val="18"/>
           <w:szCs w:val="18"/>
         </w:rPr>
-        <w:t>Gives the ‘best move’ as determined by the program. Can be used to generate the next move for the computer and also as a hint for the human player</w:t>
-      </w:r>
-    </w:p>
-    <w:p>
-      <w:proofErr w:type="spellStart"/>
-      <w:r>
-        <w:t>ChessBoard</w:t>
-      </w:r>
-      <w:proofErr w:type="spellEnd"/>
-      <w:r>
-        <w:t xml:space="preserve">* </w:t>
-      </w:r>
-      <w:proofErr w:type="spellStart"/>
-      <w:r>
-        <w:t>Model_</w:t>
-      </w:r>
-      <w:proofErr w:type="gramStart"/>
-      <w:r>
-        <w:t>CleanUp</w:t>
-      </w:r>
-      <w:proofErr w:type="spellEnd"/>
-      <w:r>
-        <w:t>(</w:t>
-      </w:r>
-      <w:proofErr w:type="gramEnd"/>
-      <w:r>
-        <w:t>void);</w:t>
-      </w:r>
-    </w:p>
-    <w:p>
-      <w:pPr>
-        <w:ind w:left="1350" w:hanging="990"/>
+        <w:t>Gives the user the option to undo the previous move</w:t>
+      </w:r>
+      <w:r>
         <w:rPr>
           <w:sz w:val="18"/>
           <w:szCs w:val="18"/>
         </w:rPr>
-      </w:pPr>
+        <w:t xml:space="preserve">. </w:t>
+      </w:r>
+      <w:proofErr w:type="gramStart"/>
       <w:r>
         <w:rPr>
           <w:sz w:val="18"/>
           <w:szCs w:val="18"/>
         </w:rPr>
-        <w:t xml:space="preserve">Description: </w:t>
-      </w:r>
-      <w:r>
+        <w:t>Is able to restore all values to previous state (such as the alive flag of captured pieces and previous state if a transformation occurs).</w:t>
+      </w:r>
+      <w:proofErr w:type="gramEnd"/>
+    </w:p>
+    <w:p>
+      <w:proofErr w:type="spellStart"/>
+      <w:proofErr w:type="gramStart"/>
+      <w:r>
+        <w:t>int</w:t>
+      </w:r>
+      <w:proofErr w:type="spellEnd"/>
+      <w:proofErr w:type="gramEnd"/>
+      <w:r>
+        <w:t xml:space="preserve"> </w:t>
+      </w:r>
+      <w:proofErr w:type="spellStart"/>
+      <w:r>
+        <w:t>Model_CheckLegalMove</w:t>
+      </w:r>
+      <w:proofErr w:type="spellEnd"/>
+      <w:r>
+        <w:t>(</w:t>
+      </w:r>
+      <w:proofErr w:type="spellStart"/>
+      <w:r>
+        <w:t>ChessBoard</w:t>
+      </w:r>
+      <w:proofErr w:type="spellEnd"/>
+      <w:r>
+        <w:t xml:space="preserve">*, </w:t>
+      </w:r>
+      <w:proofErr w:type="spellStart"/>
+      <w:r>
+        <w:t>ChessMove</w:t>
+      </w:r>
+      <w:proofErr w:type="spellEnd"/>
+      <w:r>
+        <w:t>*);</w:t>
+      </w:r>
+      <w:r>
+        <w:t xml:space="preserve"> </w:t>
+      </w:r>
+    </w:p>
+    <w:p>
+      <w:pPr>
+        <w:ind w:left="1350" w:hanging="990"/>
         <w:rPr>
           <w:sz w:val="18"/>
           <w:szCs w:val="18"/>
         </w:rPr>
-        <w:t>Cleans the board</w:t>
-      </w:r>
-    </w:p>
-    <w:p>
-      <w:proofErr w:type="gramStart"/>
-      <w:r>
-        <w:t>void</w:t>
-      </w:r>
-      <w:proofErr w:type="gramEnd"/>
-      <w:r>
-        <w:t xml:space="preserve"> </w:t>
-      </w:r>
-      <w:proofErr w:type="spellStart"/>
-      <w:r>
-        <w:t>SaveLog</w:t>
-      </w:r>
-      <w:proofErr w:type="spellEnd"/>
-      <w:r>
-        <w:t>(</w:t>
-      </w:r>
-      <w:proofErr w:type="spellStart"/>
-      <w:r>
-        <w:t>ChessMoveList</w:t>
-      </w:r>
-      <w:proofErr w:type="spellEnd"/>
-      <w:r>
-        <w:t xml:space="preserve"> *, char *);</w:t>
-      </w:r>
-    </w:p>
-    <w:p>
-      <w:pPr>
-        <w:ind w:left="1350" w:hanging="990"/>
+      </w:pPr>
+      <w:r>
         <w:rPr>
           <w:sz w:val="18"/>
           <w:szCs w:val="18"/>
         </w:rPr>
-      </w:pPr>
+        <w:t xml:space="preserve">Description: </w:t>
+      </w:r>
       <w:r>
         <w:rPr>
           <w:sz w:val="18"/>
           <w:szCs w:val="18"/>
         </w:rPr>
-        <w:t xml:space="preserve">Description: </w:t>
+        <w:t>Boolean function to check if the move entered is valid based on the current board and the piece at the position given</w:t>
       </w:r>
       <w:r>
         <w:rPr>
           <w:sz w:val="18"/>
           <w:szCs w:val="18"/>
         </w:rPr>
-        <w:t xml:space="preserve">Save the </w:t>
-      </w:r>
-      <w:proofErr w:type="spellStart"/>
-      <w:r>
+        <w:t>.</w:t>
+      </w:r>
+    </w:p>
+    <w:p>
+      <w:proofErr w:type="spellStart"/>
+      <w:r>
+        <w:lastRenderedPageBreak/>
+        <w:t>ChessCoordinateList</w:t>
+      </w:r>
+      <w:proofErr w:type="spellEnd"/>
+      <w:r>
+        <w:t xml:space="preserve"> * </w:t>
+      </w:r>
+      <w:proofErr w:type="spellStart"/>
+      <w:r>
+        <w:t>Model_</w:t>
+      </w:r>
+      <w:proofErr w:type="gramStart"/>
+      <w:r>
+        <w:t>GetLegalCoordinates</w:t>
+      </w:r>
+      <w:proofErr w:type="spellEnd"/>
+      <w:r>
+        <w:t>(</w:t>
+      </w:r>
+      <w:proofErr w:type="spellStart"/>
+      <w:proofErr w:type="gramEnd"/>
+      <w:r>
+        <w:t>ChessBoard</w:t>
+      </w:r>
+      <w:proofErr w:type="spellEnd"/>
+      <w:r>
+        <w:t xml:space="preserve">*, </w:t>
+      </w:r>
+      <w:proofErr w:type="spellStart"/>
+      <w:r>
+        <w:t>ChessPiece</w:t>
+      </w:r>
+      <w:proofErr w:type="spellEnd"/>
+      <w:r>
+        <w:t xml:space="preserve">*, </w:t>
+      </w:r>
+      <w:proofErr w:type="spellStart"/>
+      <w:r>
+        <w:t>ChessPlayer</w:t>
+      </w:r>
+      <w:proofErr w:type="spellEnd"/>
+      <w:r>
+        <w:t xml:space="preserve">*, </w:t>
+      </w:r>
+      <w:proofErr w:type="spellStart"/>
+      <w:r>
+        <w:t>ChessMoveList</w:t>
+      </w:r>
+      <w:proofErr w:type="spellEnd"/>
+      <w:r>
+        <w:t>*);</w:t>
+      </w:r>
+      <w:r>
+        <w:t xml:space="preserve"> </w:t>
+      </w:r>
+    </w:p>
+    <w:p>
+      <w:pPr>
+        <w:ind w:left="1350" w:hanging="990"/>
         <w:rPr>
           <w:sz w:val="18"/>
           <w:szCs w:val="18"/>
         </w:rPr>
-        <w:t>MoveList</w:t>
-      </w:r>
-      <w:proofErr w:type="spellEnd"/>
+      </w:pPr>
       <w:r>
         <w:rPr>
           <w:sz w:val="18"/>
           <w:szCs w:val="18"/>
         </w:rPr>
+        <w:t xml:space="preserve">Description: </w:t>
+      </w:r>
+      <w:r>
+        <w:rPr>
+          <w:sz w:val="18"/>
+          <w:szCs w:val="18"/>
+        </w:rPr>
+        <w:t>Returns a list of possible coordinates for a particular piece specified by the function parameters. Also inputs the player in turn to properly return the possible spaces of the king (to avoid suicides for the player in turn).</w:t>
+      </w:r>
+    </w:p>
+    <w:p>
+      <w:proofErr w:type="spellStart"/>
+      <w:r>
+        <w:t>ChessCoordinateList</w:t>
+      </w:r>
+      <w:proofErr w:type="spellEnd"/>
+      <w:r>
+        <w:t xml:space="preserve"> * </w:t>
+      </w:r>
+      <w:proofErr w:type="spellStart"/>
+      <w:r>
+        <w:t>Model_</w:t>
+      </w:r>
+      <w:proofErr w:type="gramStart"/>
+      <w:r>
+        <w:t>GetAllLegalCoordinate</w:t>
+      </w:r>
+      <w:proofErr w:type="spellEnd"/>
+      <w:r>
+        <w:t>(</w:t>
+      </w:r>
+      <w:proofErr w:type="spellStart"/>
+      <w:proofErr w:type="gramEnd"/>
+      <w:r>
+        <w:t>ChessBoard</w:t>
+      </w:r>
+      <w:proofErr w:type="spellEnd"/>
+      <w:r>
+        <w:t xml:space="preserve">*, </w:t>
+      </w:r>
+      <w:proofErr w:type="spellStart"/>
+      <w:r>
+        <w:t>ChessPlayer</w:t>
+      </w:r>
+      <w:proofErr w:type="spellEnd"/>
+      <w:r>
+        <w:t xml:space="preserve"> *, </w:t>
+      </w:r>
+      <w:proofErr w:type="spellStart"/>
+      <w:r>
+        <w:t>ChessPlayer</w:t>
+      </w:r>
+      <w:proofErr w:type="spellEnd"/>
+      <w:r>
+        <w:t xml:space="preserve"> *, </w:t>
+      </w:r>
+      <w:proofErr w:type="spellStart"/>
+      <w:r>
+        <w:t>ChessMoveList</w:t>
+      </w:r>
+      <w:proofErr w:type="spellEnd"/>
+      <w:r>
+        <w:t>*);</w:t>
+      </w:r>
+      <w:r>
+        <w:t xml:space="preserve"> </w:t>
+      </w:r>
+    </w:p>
+    <w:p>
+      <w:pPr>
+        <w:ind w:left="1350" w:hanging="990"/>
+        <w:rPr>
+          <w:sz w:val="18"/>
+          <w:szCs w:val="18"/>
+        </w:rPr>
+      </w:pPr>
+      <w:r>
+        <w:rPr>
+          <w:sz w:val="18"/>
+          <w:szCs w:val="18"/>
+        </w:rPr>
+        <w:t xml:space="preserve">Description: </w:t>
+      </w:r>
+      <w:r>
+        <w:rPr>
+          <w:sz w:val="18"/>
+          <w:szCs w:val="18"/>
+        </w:rPr>
+        <w:t xml:space="preserve">Calls </w:t>
+      </w:r>
+      <w:proofErr w:type="spellStart"/>
+      <w:r>
+        <w:rPr>
+          <w:sz w:val="18"/>
+          <w:szCs w:val="18"/>
+        </w:rPr>
+        <w:t>Model_GetLegalCoordinates</w:t>
+      </w:r>
+      <w:proofErr w:type="spellEnd"/>
+      <w:r>
+        <w:rPr>
+          <w:sz w:val="18"/>
+          <w:szCs w:val="18"/>
+        </w:rPr>
+        <w:t xml:space="preserve"> to form a list of all possible spaces in any particular turn.</w:t>
+      </w:r>
+    </w:p>
+    <w:p>
+      <w:proofErr w:type="spellStart"/>
+      <w:r>
+        <w:t>ChessBoard</w:t>
+      </w:r>
+      <w:proofErr w:type="spellEnd"/>
+      <w:r>
+        <w:t xml:space="preserve">* </w:t>
+      </w:r>
+      <w:proofErr w:type="spellStart"/>
+      <w:r>
+        <w:t>Model_</w:t>
+      </w:r>
+      <w:proofErr w:type="gramStart"/>
+      <w:r>
+        <w:t>duplicateChessBoard</w:t>
+      </w:r>
+      <w:proofErr w:type="spellEnd"/>
+      <w:r>
+        <w:t>(</w:t>
+      </w:r>
+      <w:proofErr w:type="spellStart"/>
+      <w:proofErr w:type="gramEnd"/>
+      <w:r>
+        <w:t>ChessBoard</w:t>
+      </w:r>
+      <w:proofErr w:type="spellEnd"/>
+      <w:r>
+        <w:t xml:space="preserve">*, </w:t>
+      </w:r>
+      <w:proofErr w:type="spellStart"/>
+      <w:r>
+        <w:t>ChessBoard</w:t>
+      </w:r>
+      <w:proofErr w:type="spellEnd"/>
+      <w:r>
+        <w:t>*);</w:t>
+      </w:r>
+      <w:r>
+        <w:t xml:space="preserve"> </w:t>
+      </w:r>
+    </w:p>
+    <w:p>
+      <w:pPr>
+        <w:ind w:left="1350" w:hanging="990"/>
+        <w:rPr>
+          <w:sz w:val="18"/>
+          <w:szCs w:val="18"/>
+        </w:rPr>
+      </w:pPr>
+      <w:r>
+        <w:rPr>
+          <w:sz w:val="18"/>
+          <w:szCs w:val="18"/>
+        </w:rPr>
+        <w:t xml:space="preserve">Description: </w:t>
+      </w:r>
+      <w:r>
+        <w:rPr>
+          <w:sz w:val="18"/>
+          <w:szCs w:val="18"/>
+        </w:rPr>
+        <w:t>Duplicates the chess board to simulate a move.</w:t>
+      </w:r>
+    </w:p>
+    <w:p>
+      <w:proofErr w:type="spellStart"/>
+      <w:r>
+        <w:t>ChessMove</w:t>
+      </w:r>
+      <w:proofErr w:type="spellEnd"/>
+      <w:r>
+        <w:t xml:space="preserve">* </w:t>
+      </w:r>
+      <w:proofErr w:type="spellStart"/>
+      <w:r>
+        <w:t>Model_</w:t>
+      </w:r>
+      <w:proofErr w:type="gramStart"/>
+      <w:r>
+        <w:t>GetBestMove</w:t>
+      </w:r>
+      <w:proofErr w:type="spellEnd"/>
+      <w:r>
+        <w:t>(</w:t>
+      </w:r>
+      <w:proofErr w:type="spellStart"/>
+      <w:proofErr w:type="gramEnd"/>
+      <w:r>
+        <w:t>ChessBoard</w:t>
+      </w:r>
+      <w:proofErr w:type="spellEnd"/>
+      <w:r>
+        <w:t xml:space="preserve">*, </w:t>
+      </w:r>
+      <w:proofErr w:type="spellStart"/>
+      <w:r>
+        <w:t>ChessPlayer</w:t>
+      </w:r>
+      <w:proofErr w:type="spellEnd"/>
+      <w:r>
+        <w:t>*);</w:t>
+      </w:r>
+      <w:r>
+        <w:t xml:space="preserve"> </w:t>
+      </w:r>
+    </w:p>
+    <w:p>
+      <w:pPr>
+        <w:ind w:left="1350" w:hanging="990"/>
+        <w:rPr>
+          <w:sz w:val="18"/>
+          <w:szCs w:val="18"/>
+        </w:rPr>
+      </w:pPr>
+      <w:r>
+        <w:rPr>
+          <w:sz w:val="18"/>
+          <w:szCs w:val="18"/>
+        </w:rPr>
+        <w:t xml:space="preserve">Description: </w:t>
+      </w:r>
+      <w:r>
+        <w:rPr>
+          <w:sz w:val="18"/>
+          <w:szCs w:val="18"/>
+        </w:rPr>
+        <w:t xml:space="preserve">Gives the ‘best move’ as determined by the program. </w:t>
+      </w:r>
+      <w:proofErr w:type="gramStart"/>
+      <w:r>
+        <w:rPr>
+          <w:sz w:val="18"/>
+          <w:szCs w:val="18"/>
+        </w:rPr>
+        <w:t>Can be used to generate the next move for the computer and also as a hint for the human player</w:t>
+      </w:r>
+      <w:r>
+        <w:rPr>
+          <w:sz w:val="18"/>
+          <w:szCs w:val="18"/>
+        </w:rPr>
+        <w:t>.</w:t>
+      </w:r>
+      <w:proofErr w:type="gramEnd"/>
+    </w:p>
+    <w:p>
+      <w:proofErr w:type="spellStart"/>
+      <w:proofErr w:type="gramStart"/>
+      <w:r>
+        <w:t>int</w:t>
+      </w:r>
+      <w:proofErr w:type="spellEnd"/>
+      <w:proofErr w:type="gramEnd"/>
+      <w:r>
+        <w:t xml:space="preserve"> </w:t>
+      </w:r>
+      <w:proofErr w:type="spellStart"/>
+      <w:r>
+        <w:t>Model_CheckStalemate</w:t>
+      </w:r>
+      <w:proofErr w:type="spellEnd"/>
+      <w:r>
+        <w:t>(</w:t>
+      </w:r>
+      <w:proofErr w:type="spellStart"/>
+      <w:r>
+        <w:t>ChessBoard</w:t>
+      </w:r>
+      <w:proofErr w:type="spellEnd"/>
+      <w:r>
+        <w:t xml:space="preserve">*, </w:t>
+      </w:r>
+      <w:proofErr w:type="spellStart"/>
+      <w:r>
+        <w:t>ChessPlayer</w:t>
+      </w:r>
+      <w:proofErr w:type="spellEnd"/>
+      <w:r>
+        <w:t xml:space="preserve">*, </w:t>
+      </w:r>
+      <w:proofErr w:type="spellStart"/>
+      <w:r>
+        <w:t>ChessMoveList</w:t>
+      </w:r>
+      <w:proofErr w:type="spellEnd"/>
+      <w:r>
+        <w:t>*);</w:t>
+      </w:r>
+      <w:r>
+        <w:t xml:space="preserve"> </w:t>
+      </w:r>
+    </w:p>
+    <w:p>
+      <w:pPr>
+        <w:ind w:left="1350" w:hanging="990"/>
+        <w:rPr>
+          <w:sz w:val="18"/>
+          <w:szCs w:val="18"/>
+        </w:rPr>
+      </w:pPr>
+      <w:r>
+        <w:rPr>
+          <w:sz w:val="18"/>
+          <w:szCs w:val="18"/>
+        </w:rPr>
+        <w:t xml:space="preserve">Description: </w:t>
+      </w:r>
+      <w:r>
+        <w:rPr>
+          <w:sz w:val="18"/>
+          <w:szCs w:val="18"/>
+        </w:rPr>
+        <w:t>Boolean function to check if the board is in stalemate based on the player in turn.</w:t>
+      </w:r>
+    </w:p>
+    <w:p>
+      <w:proofErr w:type="spellStart"/>
+      <w:proofErr w:type="gramStart"/>
+      <w:r>
+        <w:t>int</w:t>
+      </w:r>
+      <w:proofErr w:type="spellEnd"/>
+      <w:proofErr w:type="gramEnd"/>
+      <w:r>
+        <w:t xml:space="preserve"> </w:t>
+      </w:r>
+      <w:proofErr w:type="spellStart"/>
+      <w:r>
+        <w:t>Model_CheckCheckmate</w:t>
+      </w:r>
+      <w:proofErr w:type="spellEnd"/>
+      <w:r>
+        <w:t>(</w:t>
+      </w:r>
+      <w:proofErr w:type="spellStart"/>
+      <w:r>
+        <w:t>ChessBoard</w:t>
+      </w:r>
+      <w:proofErr w:type="spellEnd"/>
+      <w:r>
+        <w:t xml:space="preserve">*, </w:t>
+      </w:r>
+      <w:proofErr w:type="spellStart"/>
+      <w:r>
+        <w:t>ChessPlayer</w:t>
+      </w:r>
+      <w:proofErr w:type="spellEnd"/>
+      <w:r>
+        <w:t xml:space="preserve">*, </w:t>
+      </w:r>
+      <w:proofErr w:type="spellStart"/>
+      <w:r>
+        <w:t>ChessMoveList</w:t>
+      </w:r>
+      <w:proofErr w:type="spellEnd"/>
+      <w:r>
+        <w:t>*);</w:t>
+      </w:r>
+      <w:r>
+        <w:t xml:space="preserve"> </w:t>
+      </w:r>
+    </w:p>
+    <w:p>
+      <w:pPr>
+        <w:ind w:left="1350" w:hanging="990"/>
+        <w:rPr>
+          <w:sz w:val="18"/>
+          <w:szCs w:val="18"/>
+        </w:rPr>
+      </w:pPr>
+      <w:r>
+        <w:rPr>
+          <w:sz w:val="18"/>
+          <w:szCs w:val="18"/>
+        </w:rPr>
+        <w:t xml:space="preserve">Description: </w:t>
+      </w:r>
+      <w:r>
+        <w:rPr>
+          <w:sz w:val="18"/>
+          <w:szCs w:val="18"/>
+        </w:rPr>
+        <w:t>Boolean function to check if the board is in</w:t>
+      </w:r>
+      <w:r>
+        <w:rPr>
+          <w:sz w:val="18"/>
+          <w:szCs w:val="18"/>
+        </w:rPr>
+        <w:t xml:space="preserve"> checkmate for</w:t>
+      </w:r>
+      <w:r>
+        <w:rPr>
+          <w:sz w:val="18"/>
+          <w:szCs w:val="18"/>
+        </w:rPr>
+        <w:t xml:space="preserve"> the player in turn.</w:t>
+      </w:r>
+    </w:p>
+    <w:p>
+      <w:proofErr w:type="spellStart"/>
+      <w:proofErr w:type="gramStart"/>
+      <w:r>
+        <w:t>int</w:t>
+      </w:r>
+      <w:proofErr w:type="spellEnd"/>
+      <w:proofErr w:type="gramEnd"/>
+      <w:r>
+        <w:t xml:space="preserve"> </w:t>
+      </w:r>
+      <w:proofErr w:type="spellStart"/>
+      <w:r>
+        <w:t>Model_CheckCheckedPosition</w:t>
+      </w:r>
+      <w:proofErr w:type="spellEnd"/>
+      <w:r>
+        <w:t>(</w:t>
+      </w:r>
+      <w:proofErr w:type="spellStart"/>
+      <w:r>
+        <w:t>ChessBoard</w:t>
+      </w:r>
+      <w:proofErr w:type="spellEnd"/>
+      <w:r>
+        <w:t xml:space="preserve">*, </w:t>
+      </w:r>
+      <w:proofErr w:type="spellStart"/>
+      <w:r>
+        <w:t>ChessPlayer</w:t>
+      </w:r>
+      <w:proofErr w:type="spellEnd"/>
+      <w:r>
+        <w:t xml:space="preserve">*, </w:t>
+      </w:r>
+      <w:proofErr w:type="spellStart"/>
+      <w:r>
+        <w:t>ChessMoveList</w:t>
+      </w:r>
+      <w:proofErr w:type="spellEnd"/>
+      <w:r>
+        <w:t>*);</w:t>
+      </w:r>
+      <w:r>
+        <w:t xml:space="preserve"> </w:t>
+      </w:r>
+    </w:p>
+    <w:p>
+      <w:pPr>
+        <w:ind w:left="1350" w:hanging="990"/>
+        <w:rPr>
+          <w:sz w:val="18"/>
+          <w:szCs w:val="18"/>
+        </w:rPr>
+      </w:pPr>
+      <w:r>
+        <w:rPr>
+          <w:sz w:val="18"/>
+          <w:szCs w:val="18"/>
+        </w:rPr>
+        <w:t xml:space="preserve">Description: </w:t>
+      </w:r>
+      <w:r>
+        <w:rPr>
+          <w:sz w:val="18"/>
+          <w:szCs w:val="18"/>
+        </w:rPr>
+        <w:t>Boolean function to check if the current player in turn is in check.</w:t>
+      </w:r>
+      <w:r>
+        <w:rPr>
+          <w:sz w:val="18"/>
+          <w:szCs w:val="18"/>
+        </w:rPr>
+        <w:t xml:space="preserve"> </w:t>
+      </w:r>
+    </w:p>
+    <w:p>
+      <w:proofErr w:type="spellStart"/>
+      <w:r>
+        <w:t>ChessBoard</w:t>
+      </w:r>
+      <w:proofErr w:type="spellEnd"/>
+      <w:r>
+        <w:t xml:space="preserve">* </w:t>
+      </w:r>
+      <w:proofErr w:type="spellStart"/>
+      <w:r>
+        <w:t>Model_</w:t>
+      </w:r>
+      <w:proofErr w:type="gramStart"/>
+      <w:r>
+        <w:t>CleanUp</w:t>
+      </w:r>
+      <w:proofErr w:type="spellEnd"/>
+      <w:r>
+        <w:t>(</w:t>
+      </w:r>
+      <w:proofErr w:type="spellStart"/>
+      <w:proofErr w:type="gramEnd"/>
+      <w:r>
+        <w:t>ChessBoard</w:t>
+      </w:r>
+      <w:proofErr w:type="spellEnd"/>
+      <w:r>
+        <w:t xml:space="preserve">*, </w:t>
+      </w:r>
+      <w:proofErr w:type="spellStart"/>
+      <w:r>
+        <w:t>ChessPlayer</w:t>
+      </w:r>
+      <w:proofErr w:type="spellEnd"/>
+      <w:r>
+        <w:t>*);</w:t>
+      </w:r>
+      <w:r>
+        <w:t xml:space="preserve"> </w:t>
+      </w:r>
+    </w:p>
+    <w:p>
+      <w:pPr>
+        <w:ind w:left="1350" w:hanging="990"/>
+        <w:rPr>
+          <w:sz w:val="18"/>
+          <w:szCs w:val="18"/>
+        </w:rPr>
+      </w:pPr>
+      <w:r>
+        <w:rPr>
+          <w:sz w:val="18"/>
+          <w:szCs w:val="18"/>
+        </w:rPr>
+        <w:t xml:space="preserve">Description: </w:t>
+      </w:r>
+      <w:r>
+        <w:rPr>
+          <w:sz w:val="18"/>
+          <w:szCs w:val="18"/>
+        </w:rPr>
+        <w:t>Cleans the board</w:t>
+      </w:r>
+    </w:p>
+    <w:p>
+      <w:proofErr w:type="gramStart"/>
+      <w:r>
+        <w:t>void</w:t>
+      </w:r>
+      <w:proofErr w:type="gramEnd"/>
+      <w:r>
+        <w:t xml:space="preserve"> </w:t>
+      </w:r>
+      <w:proofErr w:type="spellStart"/>
+      <w:r>
+        <w:t>SaveLog</w:t>
+      </w:r>
+      <w:proofErr w:type="spellEnd"/>
+      <w:r>
+        <w:t>(</w:t>
+      </w:r>
+      <w:proofErr w:type="spellStart"/>
+      <w:r>
+        <w:t>ChessMoveList</w:t>
+      </w:r>
+      <w:proofErr w:type="spellEnd"/>
+      <w:r>
+        <w:t xml:space="preserve"> *, char *);</w:t>
+      </w:r>
+    </w:p>
+    <w:p>
+      <w:pPr>
+        <w:ind w:left="1350" w:hanging="990"/>
+        <w:rPr>
+          <w:sz w:val="18"/>
+          <w:szCs w:val="18"/>
+        </w:rPr>
+      </w:pPr>
+      <w:r>
+        <w:rPr>
+          <w:sz w:val="18"/>
+          <w:szCs w:val="18"/>
+        </w:rPr>
+        <w:t xml:space="preserve">Description: </w:t>
+      </w:r>
+      <w:r>
+        <w:rPr>
+          <w:sz w:val="18"/>
+          <w:szCs w:val="18"/>
+        </w:rPr>
+        <w:t xml:space="preserve">Save the </w:t>
+      </w:r>
+      <w:proofErr w:type="spellStart"/>
+      <w:r>
+        <w:rPr>
+          <w:sz w:val="18"/>
+          <w:szCs w:val="18"/>
+        </w:rPr>
+        <w:t>MoveList</w:t>
+      </w:r>
+      <w:proofErr w:type="spellEnd"/>
+      <w:r>
+        <w:rPr>
+          <w:sz w:val="18"/>
+          <w:szCs w:val="18"/>
+        </w:rPr>
         <w:t xml:space="preserve"> to a log file</w:t>
       </w:r>
     </w:p>
@@ -11934,6 +12889,7 @@
     <w:p>
       <w:proofErr w:type="gramStart"/>
       <w:r>
+        <w:lastRenderedPageBreak/>
         <w:t>void</w:t>
       </w:r>
       <w:proofErr w:type="gramEnd"/>
@@ -12361,7 +13317,6 @@
       </w:pPr>
       <w:proofErr w:type="spellStart"/>
       <w:r>
-        <w:lastRenderedPageBreak/>
         <w:t>SDL_Texture</w:t>
       </w:r>
       <w:proofErr w:type="spellEnd"/>
@@ -12661,7 +13616,7 @@
       <w:r>
         <w:t>(</w:t>
       </w:r>
-      <w:bookmarkStart w:id="13" w:name="__DdeLink__676_888897522"/>
+      <w:bookmarkStart w:id="14" w:name="__DdeLink__676_888897522"/>
       <w:proofErr w:type="spellStart"/>
       <w:r>
         <w:t>SDL_Renderer</w:t>
@@ -12670,7 +13625,7 @@
       <w:r>
         <w:t xml:space="preserve"> *renderer</w:t>
       </w:r>
-      <w:bookmarkEnd w:id="13"/>
+      <w:bookmarkEnd w:id="14"/>
       <w:r>
         <w:t>);</w:t>
       </w:r>
@@ -12758,6 +13713,7 @@
       </w:pPr>
       <w:proofErr w:type="gramStart"/>
       <w:r>
+        <w:lastRenderedPageBreak/>
         <w:t>void</w:t>
       </w:r>
       <w:proofErr w:type="gramEnd"/>
@@ -13089,7 +14045,6 @@
           <w:sz w:val="18"/>
           <w:szCs w:val="18"/>
         </w:rPr>
-        <w:lastRenderedPageBreak/>
         <w:t>Description: re</w:t>
       </w:r>
       <w:r>
@@ -13419,6 +14374,7 @@
           <w:sz w:val="18"/>
           <w:szCs w:val="18"/>
         </w:rPr>
+        <w:lastRenderedPageBreak/>
         <w:t>Description: re</w:t>
       </w:r>
       <w:r>
@@ -13666,7 +14622,7 @@
           <w:szCs w:val="26"/>
         </w:rPr>
       </w:pPr>
-      <w:bookmarkStart w:id="14" w:name="_Toc377973147"/>
+      <w:bookmarkStart w:id="15" w:name="_Toc377973147"/>
       <w:r>
         <w:br w:type="page"/>
       </w:r>
@@ -13688,7 +14644,7 @@
       <w:r>
         <w:t>Detailed description of input and output formats</w:t>
       </w:r>
-      <w:bookmarkEnd w:id="14"/>
+      <w:bookmarkEnd w:id="15"/>
     </w:p>
     <w:p>
       <w:pPr>
@@ -13794,17 +14750,9 @@
       <w:r>
         <w:t>Th</w:t>
       </w:r>
-      <w:bookmarkStart w:id="15" w:name="_Toc377973148"/>
-      <w:r>
-        <w:t xml:space="preserve">e </w:t>
-      </w:r>
-      <w:bookmarkStart w:id="16" w:name="_GoBack"/>
-      <w:r>
-        <w:t>log</w:t>
-      </w:r>
-      <w:bookmarkEnd w:id="16"/>
-      <w:r>
-        <w:t xml:space="preserve"> file will keep track of the moves in accordance to the algebraic notation. Example of what it would look like is on the </w:t>
+      <w:bookmarkStart w:id="16" w:name="_Toc377973148"/>
+      <w:r>
+        <w:t xml:space="preserve">e log file will keep track of the moves in accordance to the algebraic notation. Example of what it would look like is on the </w:t>
       </w:r>
       <w:proofErr w:type="spellStart"/>
       <w:r>
@@ -13841,7 +14789,7 @@
       <w:r>
         <w:t>of artificial intelligence for computer player</w:t>
       </w:r>
-      <w:bookmarkEnd w:id="15"/>
+      <w:bookmarkEnd w:id="16"/>
     </w:p>
     <w:p>
       <w:pPr>
@@ -14272,8 +15220,13 @@
       </w:r>
       <w:proofErr w:type="spellEnd"/>
       <w:r>
-        <w:t xml:space="preserve"> Chau</w:t>
-      </w:r>
+        <w:t xml:space="preserve"> </w:t>
+      </w:r>
+      <w:proofErr w:type="spellStart"/>
+      <w:r>
+        <w:t>Chau</w:t>
+      </w:r>
+      <w:proofErr w:type="spellEnd"/>
     </w:p>
     <w:p>
       <w:pPr>
@@ -15020,7 +15973,7 @@
           <w:rPr>
             <w:noProof/>
           </w:rPr>
-          <w:t>13</w:t>
+          <w:t>1</w:t>
         </w:r>
         <w:r>
           <w:rPr>
@@ -18780,7 +19733,7 @@
   <a:extraClrSchemeLst/>
   <a:extLst>
     <a:ext uri="{05A4C25C-085E-4340-85A3-A5531E510DB2}">
-      <thm15:themeFamily xmlns="" xmlns:thm15="http://schemas.microsoft.com/office/thememl/2012/main" name="Office Theme" id="{62F939B6-93AF-4DB8-9C6B-D6C7DFDC589F}" vid="{4A3C46E8-61CC-4603-A589-7422A47A8E4A}"/>
+      <thm15:themeFamily xmlns:thm15="http://schemas.microsoft.com/office/thememl/2012/main" xmlns="" name="Office Theme" id="{62F939B6-93AF-4DB8-9C6B-D6C7DFDC589F}" vid="{4A3C46E8-61CC-4603-A589-7422A47A8E4A}"/>
     </a:ext>
   </a:extLst>
 </a:theme>
@@ -18791,7 +19744,7 @@
 </file>
 
 <file path=customXml/itemProps1.xml><?xml version="1.0" encoding="utf-8"?>
-<ds:datastoreItem xmlns:ds="http://schemas.openxmlformats.org/officeDocument/2006/customXml" ds:itemID="{A2D659C1-259C-4C93-AD79-72E5BD742190}">
+<ds:datastoreItem xmlns:ds="http://schemas.openxmlformats.org/officeDocument/2006/customXml" ds:itemID="{29207F96-CA08-4140-AB7F-A0572AB5AFF5}">
   <ds:schemaRefs>
     <ds:schemaRef ds:uri="http://schemas.openxmlformats.org/officeDocument/2006/bibliography"/>
   </ds:schemaRefs>

</xml_diff>